<commit_message>
Agrego SP para migrar BI_ventas
</commit_message>
<xml_diff>
--- a/tp/documentos/Estrategia.docx
+++ b/tp/documentos/Estrategia.docx
@@ -142,8 +142,18 @@
           <w:sz w:val="24"/>
           <w:szCs w:val="24"/>
         </w:rPr>
-        <w:t>Gilberto, Sebastián Anibal</w:t>
-      </w:r>
+        <w:t xml:space="preserve">Gilberto, Sebastián </w:t>
+      </w:r>
+      <w:proofErr w:type="spellStart"/>
+      <w:r>
+        <w:rPr>
+          <w:rStyle w:val="Referenciasutil"/>
+          <w:sz w:val="24"/>
+          <w:szCs w:val="24"/>
+        </w:rPr>
+        <w:t>Anibal</w:t>
+      </w:r>
+      <w:proofErr w:type="spellEnd"/>
     </w:p>
     <w:p>
       <w:pPr>
@@ -158,13 +168,23 @@
           <w:szCs w:val="24"/>
         </w:rPr>
       </w:pPr>
+      <w:proofErr w:type="spellStart"/>
       <w:r>
         <w:rPr>
           <w:rStyle w:val="Referenciasutil"/>
           <w:sz w:val="24"/>
           <w:szCs w:val="24"/>
         </w:rPr>
-        <w:t>Massaccese, Bruno Ezequiel</w:t>
+        <w:t>Massaccese</w:t>
+      </w:r>
+      <w:proofErr w:type="spellEnd"/>
+      <w:r>
+        <w:rPr>
+          <w:rStyle w:val="Referenciasutil"/>
+          <w:sz w:val="24"/>
+          <w:szCs w:val="24"/>
+        </w:rPr>
+        <w:t>, Bruno Ezequiel</w:t>
       </w:r>
     </w:p>
     <w:p>
@@ -904,6 +924,7 @@
           <w:szCs w:val="24"/>
         </w:rPr>
       </w:pPr>
+      <w:proofErr w:type="spellStart"/>
       <w:r>
         <w:rPr>
           <w:i/>
@@ -913,6 +934,7 @@
         </w:rPr>
         <w:t>Productos_Variantes</w:t>
       </w:r>
+      <w:proofErr w:type="spellEnd"/>
       <w:r>
         <w:rPr>
           <w:i/>
@@ -1021,6 +1043,7 @@
           <w:szCs w:val="24"/>
         </w:rPr>
       </w:pPr>
+      <w:proofErr w:type="spellStart"/>
       <w:r>
         <w:rPr>
           <w:i/>
@@ -1028,16 +1051,9 @@
           <w:sz w:val="24"/>
           <w:szCs w:val="24"/>
         </w:rPr>
-        <w:t>Códigos_Postales:</w:t>
-      </w:r>
-    </w:p>
-    <w:p>
-      <w:pPr>
-        <w:rPr>
-          <w:sz w:val="24"/>
-          <w:szCs w:val="24"/>
-        </w:rPr>
-      </w:pPr>
+        <w:t>Códigos_Postales</w:t>
+      </w:r>
+      <w:proofErr w:type="spellEnd"/>
       <w:r>
         <w:rPr>
           <w:i/>
@@ -1045,42 +1061,75 @@
           <w:sz w:val="24"/>
           <w:szCs w:val="24"/>
         </w:rPr>
-        <w:tab/>
-      </w:r>
-      <w:r>
-        <w:rPr>
-          <w:sz w:val="24"/>
-          <w:szCs w:val="24"/>
-        </w:rPr>
-        <w:t>Como los códigos postales no son únicos, sino que se repiten para distintas localidades, decidimos en la tabla "clientes" y "proveedores" usar el id_localidad, en lugar del id_codigo_postal.</w:t>
-      </w:r>
-    </w:p>
-    <w:p>
-      <w:pPr>
+        <w:t>:</w:t>
+      </w:r>
+    </w:p>
+    <w:p>
+      <w:pPr>
+        <w:rPr>
+          <w:sz w:val="24"/>
+          <w:szCs w:val="24"/>
+        </w:rPr>
+      </w:pPr>
+      <w:r>
         <w:rPr>
           <w:i/>
           <w:iCs/>
           <w:sz w:val="24"/>
           <w:szCs w:val="24"/>
         </w:rPr>
-      </w:pPr>
-      <w:r>
+        <w:tab/>
+      </w:r>
+      <w:r>
+        <w:rPr>
+          <w:sz w:val="24"/>
+          <w:szCs w:val="24"/>
+        </w:rPr>
+        <w:t xml:space="preserve">Como los códigos postales no son únicos, sino que se repiten para distintas localidades, decidimos en la tabla "clientes" y "proveedores" usar el </w:t>
+      </w:r>
+      <w:proofErr w:type="spellStart"/>
+      <w:r>
+        <w:rPr>
+          <w:sz w:val="24"/>
+          <w:szCs w:val="24"/>
+        </w:rPr>
+        <w:t>id_localidad</w:t>
+      </w:r>
+      <w:proofErr w:type="spellEnd"/>
+      <w:r>
+        <w:rPr>
+          <w:sz w:val="24"/>
+          <w:szCs w:val="24"/>
+        </w:rPr>
+        <w:t xml:space="preserve">, en lugar del </w:t>
+      </w:r>
+      <w:proofErr w:type="spellStart"/>
+      <w:r>
+        <w:rPr>
+          <w:sz w:val="24"/>
+          <w:szCs w:val="24"/>
+        </w:rPr>
+        <w:t>id_codigo_postal</w:t>
+      </w:r>
+      <w:proofErr w:type="spellEnd"/>
+      <w:r>
+        <w:rPr>
+          <w:sz w:val="24"/>
+          <w:szCs w:val="24"/>
+        </w:rPr>
+        <w:t>.</w:t>
+      </w:r>
+    </w:p>
+    <w:p>
+      <w:pPr>
         <w:rPr>
           <w:i/>
           <w:iCs/>
           <w:sz w:val="24"/>
           <w:szCs w:val="24"/>
         </w:rPr>
-        <w:t xml:space="preserve">Medios_Envíos_Habilitados: </w:t>
-      </w:r>
-    </w:p>
-    <w:p>
-      <w:pPr>
-        <w:rPr>
-          <w:sz w:val="24"/>
-          <w:szCs w:val="24"/>
-        </w:rPr>
-      </w:pPr>
+      </w:pPr>
+      <w:proofErr w:type="spellStart"/>
       <w:r>
         <w:rPr>
           <w:i/>
@@ -1088,24 +1137,25 @@
           <w:sz w:val="24"/>
           <w:szCs w:val="24"/>
         </w:rPr>
-        <w:tab/>
-      </w:r>
-      <w:r>
-        <w:rPr>
-          <w:sz w:val="24"/>
-          <w:szCs w:val="24"/>
-        </w:rPr>
-        <w:t>Definimos como PRECIO_ACTUAL al mayor valor de VENTA_ENVIO_PRECIO para ese medio de envío.</w:t>
-      </w:r>
-    </w:p>
-    <w:p>
-      <w:pPr>
+        <w:t>Medios_Envíos_Habilitados</w:t>
+      </w:r>
+      <w:proofErr w:type="spellEnd"/>
+      <w:r>
         <w:rPr>
           <w:i/>
           <w:iCs/>
           <w:sz w:val="24"/>
           <w:szCs w:val="24"/>
         </w:rPr>
+        <w:t xml:space="preserve">: </w:t>
+      </w:r>
+    </w:p>
+    <w:p>
+      <w:pPr>
+        <w:rPr>
+          <w:sz w:val="24"/>
+          <w:szCs w:val="24"/>
+        </w:rPr>
       </w:pPr>
       <w:r>
         <w:rPr>
@@ -1114,26 +1164,26 @@
           <w:sz w:val="24"/>
           <w:szCs w:val="24"/>
         </w:rPr>
-        <w:t>Venta_Cupones</w:t>
-      </w:r>
-      <w:r>
+        <w:tab/>
+      </w:r>
+      <w:r>
+        <w:rPr>
+          <w:sz w:val="24"/>
+          <w:szCs w:val="24"/>
+        </w:rPr>
+        <w:t>Definimos como PRECIO_ACTUAL al mayor valor de VENTA_ENVIO_PRECIO para ese medio de envío.</w:t>
+      </w:r>
+    </w:p>
+    <w:p>
+      <w:pPr>
         <w:rPr>
           <w:i/>
           <w:iCs/>
           <w:sz w:val="24"/>
           <w:szCs w:val="24"/>
         </w:rPr>
-        <w:t xml:space="preserve">: </w:t>
-      </w:r>
-    </w:p>
-    <w:p>
-      <w:pPr>
-        <w:ind w:firstLine="708"/>
-        <w:rPr>
-          <w:sz w:val="24"/>
-          <w:szCs w:val="24"/>
-        </w:rPr>
-      </w:pPr>
+      </w:pPr>
+      <w:proofErr w:type="spellStart"/>
       <w:r>
         <w:rPr>
           <w:i/>
@@ -1141,6 +1191,34 @@
           <w:sz w:val="24"/>
           <w:szCs w:val="24"/>
         </w:rPr>
+        <w:t>Venta_Cupones</w:t>
+      </w:r>
+      <w:proofErr w:type="spellEnd"/>
+      <w:r>
+        <w:rPr>
+          <w:i/>
+          <w:iCs/>
+          <w:sz w:val="24"/>
+          <w:szCs w:val="24"/>
+        </w:rPr>
+        <w:t xml:space="preserve">: </w:t>
+      </w:r>
+    </w:p>
+    <w:p>
+      <w:pPr>
+        <w:ind w:firstLine="708"/>
+        <w:rPr>
+          <w:sz w:val="24"/>
+          <w:szCs w:val="24"/>
+        </w:rPr>
+      </w:pPr>
+      <w:r>
+        <w:rPr>
+          <w:i/>
+          <w:iCs/>
+          <w:sz w:val="24"/>
+          <w:szCs w:val="24"/>
+        </w:rPr>
         <w:t>Dado que el enunciado restringe a un solo cupón por venta, los casos repetidos de mismo cupón para la misma venta, los descartamos</w:t>
       </w:r>
       <w:r>
@@ -1302,7 +1380,71 @@
           <w:sz w:val="24"/>
           <w:szCs w:val="24"/>
         </w:rPr>
-        <w:t>Se crearon las tablas asignando Identity keys en los casos que creímos necesario y sus stored procedures correspondientes para la migración de datos.</w:t>
+        <w:t xml:space="preserve">Se crearon las tablas asignando </w:t>
+      </w:r>
+      <w:proofErr w:type="spellStart"/>
+      <w:r>
+        <w:rPr>
+          <w:sz w:val="24"/>
+          <w:szCs w:val="24"/>
+        </w:rPr>
+        <w:t>Identity</w:t>
+      </w:r>
+      <w:proofErr w:type="spellEnd"/>
+      <w:r>
+        <w:rPr>
+          <w:sz w:val="24"/>
+          <w:szCs w:val="24"/>
+        </w:rPr>
+        <w:t xml:space="preserve"> </w:t>
+      </w:r>
+      <w:proofErr w:type="spellStart"/>
+      <w:r>
+        <w:rPr>
+          <w:sz w:val="24"/>
+          <w:szCs w:val="24"/>
+        </w:rPr>
+        <w:t>keys</w:t>
+      </w:r>
+      <w:proofErr w:type="spellEnd"/>
+      <w:r>
+        <w:rPr>
+          <w:sz w:val="24"/>
+          <w:szCs w:val="24"/>
+        </w:rPr>
+        <w:t xml:space="preserve"> en los casos que creímos necesario y sus </w:t>
+      </w:r>
+      <w:proofErr w:type="spellStart"/>
+      <w:r>
+        <w:rPr>
+          <w:sz w:val="24"/>
+          <w:szCs w:val="24"/>
+        </w:rPr>
+        <w:t>stored</w:t>
+      </w:r>
+      <w:proofErr w:type="spellEnd"/>
+      <w:r>
+        <w:rPr>
+          <w:sz w:val="24"/>
+          <w:szCs w:val="24"/>
+        </w:rPr>
+        <w:t xml:space="preserve"> </w:t>
+      </w:r>
+      <w:proofErr w:type="spellStart"/>
+      <w:r>
+        <w:rPr>
+          <w:sz w:val="24"/>
+          <w:szCs w:val="24"/>
+        </w:rPr>
+        <w:t>procedures</w:t>
+      </w:r>
+      <w:proofErr w:type="spellEnd"/>
+      <w:r>
+        <w:rPr>
+          <w:sz w:val="24"/>
+          <w:szCs w:val="24"/>
+        </w:rPr>
+        <w:t xml:space="preserve"> correspondientes para la migración de datos.</w:t>
       </w:r>
     </w:p>
     <w:p>
@@ -1490,7 +1632,39 @@
                 <w:sz w:val="24"/>
                 <w:szCs w:val="24"/>
               </w:rPr>
-              <w:t>Se modificó el DER respecto a la última entrega, se eliminó la tabla Tipos_Variantes_Productos y se creó la tabla Tipos_Variantes.</w:t>
+              <w:t xml:space="preserve">Se modificó el DER respecto a la última entrega, se eliminó la tabla </w:t>
+            </w:r>
+            <w:proofErr w:type="spellStart"/>
+            <w:r>
+              <w:rPr>
+                <w:sz w:val="24"/>
+                <w:szCs w:val="24"/>
+              </w:rPr>
+              <w:t>Tipos_Variantes_Productos</w:t>
+            </w:r>
+            <w:proofErr w:type="spellEnd"/>
+            <w:r>
+              <w:rPr>
+                <w:sz w:val="24"/>
+                <w:szCs w:val="24"/>
+              </w:rPr>
+              <w:t xml:space="preserve"> y se creó la tabla </w:t>
+            </w:r>
+            <w:proofErr w:type="spellStart"/>
+            <w:r>
+              <w:rPr>
+                <w:sz w:val="24"/>
+                <w:szCs w:val="24"/>
+              </w:rPr>
+              <w:t>Tipos_Variantes</w:t>
+            </w:r>
+            <w:proofErr w:type="spellEnd"/>
+            <w:r>
+              <w:rPr>
+                <w:sz w:val="24"/>
+                <w:szCs w:val="24"/>
+              </w:rPr>
+              <w:t>.</w:t>
             </w:r>
           </w:p>
         </w:tc>
@@ -1529,7 +1703,23 @@
                 <w:sz w:val="24"/>
                 <w:szCs w:val="24"/>
               </w:rPr>
-              <w:t>Se agregó el STOCK a la tabla Variantes_Productos.</w:t>
+              <w:t xml:space="preserve">Se agregó el STOCK a la tabla </w:t>
+            </w:r>
+            <w:proofErr w:type="spellStart"/>
+            <w:r>
+              <w:rPr>
+                <w:sz w:val="24"/>
+                <w:szCs w:val="24"/>
+              </w:rPr>
+              <w:t>Variantes_Productos</w:t>
+            </w:r>
+            <w:proofErr w:type="spellEnd"/>
+            <w:r>
+              <w:rPr>
+                <w:sz w:val="24"/>
+                <w:szCs w:val="24"/>
+              </w:rPr>
+              <w:t>.</w:t>
             </w:r>
           </w:p>
         </w:tc>
@@ -1581,7 +1771,39 @@
                 <w:sz w:val="24"/>
                 <w:szCs w:val="24"/>
               </w:rPr>
-              <w:t>, tabla “medio_pago”, campo “medpa_precio_actual”</w:t>
+              <w:t>, tabla “</w:t>
+            </w:r>
+            <w:proofErr w:type="spellStart"/>
+            <w:r>
+              <w:rPr>
+                <w:sz w:val="24"/>
+                <w:szCs w:val="24"/>
+              </w:rPr>
+              <w:t>medio_pago</w:t>
+            </w:r>
+            <w:proofErr w:type="spellEnd"/>
+            <w:r>
+              <w:rPr>
+                <w:sz w:val="24"/>
+                <w:szCs w:val="24"/>
+              </w:rPr>
+              <w:t>”, campo “</w:t>
+            </w:r>
+            <w:proofErr w:type="spellStart"/>
+            <w:r>
+              <w:rPr>
+                <w:sz w:val="24"/>
+                <w:szCs w:val="24"/>
+              </w:rPr>
+              <w:t>medpa_precio_actual</w:t>
+            </w:r>
+            <w:proofErr w:type="spellEnd"/>
+            <w:r>
+              <w:rPr>
+                <w:sz w:val="24"/>
+                <w:szCs w:val="24"/>
+              </w:rPr>
+              <w:t>”</w:t>
             </w:r>
           </w:p>
         </w:tc>
@@ -1646,7 +1868,23 @@
                 <w:sz w:val="24"/>
                 <w:szCs w:val="24"/>
               </w:rPr>
-              <w:t>“canal”, campo “canal_precio_actual”</w:t>
+              <w:t>“canal”, campo “</w:t>
+            </w:r>
+            <w:proofErr w:type="spellStart"/>
+            <w:r>
+              <w:rPr>
+                <w:sz w:val="24"/>
+                <w:szCs w:val="24"/>
+              </w:rPr>
+              <w:t>canal_precio_actual</w:t>
+            </w:r>
+            <w:proofErr w:type="spellEnd"/>
+            <w:r>
+              <w:rPr>
+                <w:sz w:val="24"/>
+                <w:szCs w:val="24"/>
+              </w:rPr>
+              <w:t>”</w:t>
             </w:r>
           </w:p>
         </w:tc>
@@ -1765,13 +2003,31 @@
                 <w:szCs w:val="24"/>
               </w:rPr>
             </w:pPr>
-            <w:r>
-              <w:rPr>
-                <w:sz w:val="24"/>
-                <w:szCs w:val="24"/>
-              </w:rPr>
-              <w:t>Productos_Compra -&gt; Compra_Producto</w:t>
-            </w:r>
+            <w:proofErr w:type="spellStart"/>
+            <w:r>
+              <w:rPr>
+                <w:sz w:val="24"/>
+                <w:szCs w:val="24"/>
+              </w:rPr>
+              <w:t>Productos_Compra</w:t>
+            </w:r>
+            <w:proofErr w:type="spellEnd"/>
+            <w:r>
+              <w:rPr>
+                <w:sz w:val="24"/>
+                <w:szCs w:val="24"/>
+              </w:rPr>
+              <w:t xml:space="preserve"> -&gt; </w:t>
+            </w:r>
+            <w:proofErr w:type="spellStart"/>
+            <w:r>
+              <w:rPr>
+                <w:sz w:val="24"/>
+                <w:szCs w:val="24"/>
+              </w:rPr>
+              <w:t>Compra_Producto</w:t>
+            </w:r>
+            <w:proofErr w:type="spellEnd"/>
           </w:p>
           <w:p>
             <w:pPr>
@@ -1785,13 +2041,31 @@
                 <w:szCs w:val="24"/>
               </w:rPr>
             </w:pPr>
-            <w:r>
-              <w:rPr>
-                <w:sz w:val="24"/>
-                <w:szCs w:val="24"/>
-              </w:rPr>
-              <w:t>Compras_Descuentos -&gt; Compra_Descuento</w:t>
-            </w:r>
+            <w:proofErr w:type="spellStart"/>
+            <w:r>
+              <w:rPr>
+                <w:sz w:val="24"/>
+                <w:szCs w:val="24"/>
+              </w:rPr>
+              <w:t>Compras_Descuentos</w:t>
+            </w:r>
+            <w:proofErr w:type="spellEnd"/>
+            <w:r>
+              <w:rPr>
+                <w:sz w:val="24"/>
+                <w:szCs w:val="24"/>
+              </w:rPr>
+              <w:t xml:space="preserve"> -&gt; </w:t>
+            </w:r>
+            <w:proofErr w:type="spellStart"/>
+            <w:r>
+              <w:rPr>
+                <w:sz w:val="24"/>
+                <w:szCs w:val="24"/>
+              </w:rPr>
+              <w:t>Compra_Descuento</w:t>
+            </w:r>
+            <w:proofErr w:type="spellEnd"/>
           </w:p>
           <w:p>
             <w:pPr>
@@ -1865,13 +2139,31 @@
                 <w:szCs w:val="24"/>
               </w:rPr>
             </w:pPr>
-            <w:r>
-              <w:rPr>
-                <w:sz w:val="24"/>
-                <w:szCs w:val="24"/>
-              </w:rPr>
-              <w:t>Compras_Medio_Pago -&gt; Compra_Medio_Pago</w:t>
-            </w:r>
+            <w:proofErr w:type="spellStart"/>
+            <w:r>
+              <w:rPr>
+                <w:sz w:val="24"/>
+                <w:szCs w:val="24"/>
+              </w:rPr>
+              <w:t>Compras_Medio_Pago</w:t>
+            </w:r>
+            <w:proofErr w:type="spellEnd"/>
+            <w:r>
+              <w:rPr>
+                <w:sz w:val="24"/>
+                <w:szCs w:val="24"/>
+              </w:rPr>
+              <w:t xml:space="preserve"> -&gt; </w:t>
+            </w:r>
+            <w:proofErr w:type="spellStart"/>
+            <w:r>
+              <w:rPr>
+                <w:sz w:val="24"/>
+                <w:szCs w:val="24"/>
+              </w:rPr>
+              <w:t>Compra_Medio_Pago</w:t>
+            </w:r>
+            <w:proofErr w:type="spellEnd"/>
           </w:p>
           <w:p>
             <w:pPr>
@@ -1885,13 +2177,31 @@
                 <w:szCs w:val="24"/>
               </w:rPr>
             </w:pPr>
-            <w:r>
-              <w:rPr>
-                <w:sz w:val="24"/>
-                <w:szCs w:val="24"/>
-              </w:rPr>
-              <w:t>Productos_Ventas -&gt; Venta_Producto</w:t>
-            </w:r>
+            <w:proofErr w:type="spellStart"/>
+            <w:r>
+              <w:rPr>
+                <w:sz w:val="24"/>
+                <w:szCs w:val="24"/>
+              </w:rPr>
+              <w:t>Productos_Ventas</w:t>
+            </w:r>
+            <w:proofErr w:type="spellEnd"/>
+            <w:r>
+              <w:rPr>
+                <w:sz w:val="24"/>
+                <w:szCs w:val="24"/>
+              </w:rPr>
+              <w:t xml:space="preserve"> -&gt; </w:t>
+            </w:r>
+            <w:proofErr w:type="spellStart"/>
+            <w:r>
+              <w:rPr>
+                <w:sz w:val="24"/>
+                <w:szCs w:val="24"/>
+              </w:rPr>
+              <w:t>Venta_Producto</w:t>
+            </w:r>
+            <w:proofErr w:type="spellEnd"/>
           </w:p>
           <w:p>
             <w:pPr>
@@ -1905,12 +2215,21 @@
                 <w:szCs w:val="24"/>
               </w:rPr>
             </w:pPr>
-            <w:r>
-              <w:rPr>
-                <w:sz w:val="24"/>
-                <w:szCs w:val="24"/>
-              </w:rPr>
-              <w:t>Variantes_Productos -&gt;</w:t>
+            <w:proofErr w:type="spellStart"/>
+            <w:r>
+              <w:rPr>
+                <w:sz w:val="24"/>
+                <w:szCs w:val="24"/>
+              </w:rPr>
+              <w:t>Variantes_Productos</w:t>
+            </w:r>
+            <w:proofErr w:type="spellEnd"/>
+            <w:r>
+              <w:rPr>
+                <w:sz w:val="24"/>
+                <w:szCs w:val="24"/>
+              </w:rPr>
+              <w:t xml:space="preserve"> -&gt;</w:t>
             </w:r>
             <w:r>
               <w:rPr>
@@ -1919,6 +2238,7 @@
               </w:rPr>
               <w:t xml:space="preserve"> </w:t>
             </w:r>
+            <w:proofErr w:type="spellStart"/>
             <w:r>
               <w:rPr>
                 <w:sz w:val="25"/>
@@ -1926,6 +2246,7 @@
               </w:rPr>
               <w:t>Producto_Variante</w:t>
             </w:r>
+            <w:proofErr w:type="spellEnd"/>
           </w:p>
           <w:p>
             <w:pPr>
@@ -1939,13 +2260,31 @@
                 <w:szCs w:val="24"/>
               </w:rPr>
             </w:pPr>
-            <w:r>
-              <w:rPr>
-                <w:sz w:val="24"/>
-                <w:szCs w:val="24"/>
-              </w:rPr>
-              <w:t>Categorias_Productos -&gt; Producto_Categoria</w:t>
-            </w:r>
+            <w:proofErr w:type="spellStart"/>
+            <w:r>
+              <w:rPr>
+                <w:sz w:val="24"/>
+                <w:szCs w:val="24"/>
+              </w:rPr>
+              <w:t>Categorias_Productos</w:t>
+            </w:r>
+            <w:proofErr w:type="spellEnd"/>
+            <w:r>
+              <w:rPr>
+                <w:sz w:val="24"/>
+                <w:szCs w:val="24"/>
+              </w:rPr>
+              <w:t xml:space="preserve"> -&gt; </w:t>
+            </w:r>
+            <w:proofErr w:type="spellStart"/>
+            <w:r>
+              <w:rPr>
+                <w:sz w:val="24"/>
+                <w:szCs w:val="24"/>
+              </w:rPr>
+              <w:t>Producto_Categoria</w:t>
+            </w:r>
+            <w:proofErr w:type="spellEnd"/>
           </w:p>
           <w:p>
             <w:pPr>
@@ -1959,14 +2298,32 @@
                 <w:szCs w:val="24"/>
               </w:rPr>
             </w:pPr>
+            <w:proofErr w:type="spellStart"/>
             <w:r>
               <w:rPr>
                 <w:sz w:val="24"/>
                 <w:szCs w:val="24"/>
               </w:rPr>
               <w:lastRenderedPageBreak/>
-              <w:t>Productos_Marcas -&gt; Producto_Marca</w:t>
-            </w:r>
+              <w:t>Productos_Marcas</w:t>
+            </w:r>
+            <w:proofErr w:type="spellEnd"/>
+            <w:r>
+              <w:rPr>
+                <w:sz w:val="24"/>
+                <w:szCs w:val="24"/>
+              </w:rPr>
+              <w:t xml:space="preserve"> -&gt; </w:t>
+            </w:r>
+            <w:proofErr w:type="spellStart"/>
+            <w:r>
+              <w:rPr>
+                <w:sz w:val="24"/>
+                <w:szCs w:val="24"/>
+              </w:rPr>
+              <w:t>Producto_Marca</w:t>
+            </w:r>
+            <w:proofErr w:type="spellEnd"/>
           </w:p>
           <w:p>
             <w:pPr>
@@ -1980,13 +2337,31 @@
                 <w:szCs w:val="24"/>
               </w:rPr>
             </w:pPr>
-            <w:r>
-              <w:rPr>
-                <w:sz w:val="24"/>
-                <w:szCs w:val="24"/>
-              </w:rPr>
-              <w:t>Productos_Material -&gt; Producto_Material</w:t>
-            </w:r>
+            <w:proofErr w:type="spellStart"/>
+            <w:r>
+              <w:rPr>
+                <w:sz w:val="24"/>
+                <w:szCs w:val="24"/>
+              </w:rPr>
+              <w:t>Productos_Material</w:t>
+            </w:r>
+            <w:proofErr w:type="spellEnd"/>
+            <w:r>
+              <w:rPr>
+                <w:sz w:val="24"/>
+                <w:szCs w:val="24"/>
+              </w:rPr>
+              <w:t xml:space="preserve"> -&gt; </w:t>
+            </w:r>
+            <w:proofErr w:type="spellStart"/>
+            <w:r>
+              <w:rPr>
+                <w:sz w:val="24"/>
+                <w:szCs w:val="24"/>
+              </w:rPr>
+              <w:t>Producto_Material</w:t>
+            </w:r>
+            <w:proofErr w:type="spellEnd"/>
           </w:p>
           <w:p>
             <w:pPr>
@@ -2000,6 +2375,7 @@
                 <w:szCs w:val="24"/>
               </w:rPr>
             </w:pPr>
+            <w:proofErr w:type="spellStart"/>
             <w:r>
               <w:rPr>
                 <w:sz w:val="24"/>
@@ -2007,12 +2383,21 @@
               </w:rPr>
               <w:t>Ventas_Medios_Envios</w:t>
             </w:r>
-            <w:r>
-              <w:rPr>
-                <w:sz w:val="24"/>
-                <w:szCs w:val="24"/>
-              </w:rPr>
-              <w:t xml:space="preserve"> -&gt; Medio</w:t>
+            <w:proofErr w:type="spellEnd"/>
+            <w:r>
+              <w:rPr>
+                <w:sz w:val="24"/>
+                <w:szCs w:val="24"/>
+              </w:rPr>
+              <w:t xml:space="preserve"> -&gt; </w:t>
+            </w:r>
+            <w:proofErr w:type="spellStart"/>
+            <w:r>
+              <w:rPr>
+                <w:sz w:val="24"/>
+                <w:szCs w:val="24"/>
+              </w:rPr>
+              <w:t>Medio</w:t>
             </w:r>
             <w:r>
               <w:rPr>
@@ -2021,6 +2406,7 @@
               </w:rPr>
               <w:t>_Envio</w:t>
             </w:r>
+            <w:proofErr w:type="spellEnd"/>
           </w:p>
           <w:p>
             <w:pPr>
@@ -2074,13 +2460,31 @@
                 <w:szCs w:val="24"/>
               </w:rPr>
             </w:pPr>
-            <w:r>
-              <w:rPr>
-                <w:sz w:val="24"/>
-                <w:szCs w:val="24"/>
-              </w:rPr>
-              <w:t>Codigos_Postales -&gt; Codigo_Postal</w:t>
-            </w:r>
+            <w:proofErr w:type="spellStart"/>
+            <w:r>
+              <w:rPr>
+                <w:sz w:val="24"/>
+                <w:szCs w:val="24"/>
+              </w:rPr>
+              <w:t>Codigos_Postales</w:t>
+            </w:r>
+            <w:proofErr w:type="spellEnd"/>
+            <w:r>
+              <w:rPr>
+                <w:sz w:val="24"/>
+                <w:szCs w:val="24"/>
+              </w:rPr>
+              <w:t xml:space="preserve"> -&gt; </w:t>
+            </w:r>
+            <w:proofErr w:type="spellStart"/>
+            <w:r>
+              <w:rPr>
+                <w:sz w:val="24"/>
+                <w:szCs w:val="24"/>
+              </w:rPr>
+              <w:t>Codigo_Postal</w:t>
+            </w:r>
+            <w:proofErr w:type="spellEnd"/>
           </w:p>
           <w:p>
             <w:pPr>
@@ -2114,13 +2518,31 @@
                 <w:szCs w:val="24"/>
               </w:rPr>
             </w:pPr>
-            <w:r>
-              <w:rPr>
-                <w:sz w:val="24"/>
-                <w:szCs w:val="24"/>
-              </w:rPr>
-              <w:t>Ventas_Envios -&gt; Venta_Envio</w:t>
-            </w:r>
+            <w:proofErr w:type="spellStart"/>
+            <w:r>
+              <w:rPr>
+                <w:sz w:val="24"/>
+                <w:szCs w:val="24"/>
+              </w:rPr>
+              <w:t>Ventas_Envios</w:t>
+            </w:r>
+            <w:proofErr w:type="spellEnd"/>
+            <w:r>
+              <w:rPr>
+                <w:sz w:val="24"/>
+                <w:szCs w:val="24"/>
+              </w:rPr>
+              <w:t xml:space="preserve"> -&gt; </w:t>
+            </w:r>
+            <w:proofErr w:type="spellStart"/>
+            <w:r>
+              <w:rPr>
+                <w:sz w:val="24"/>
+                <w:szCs w:val="24"/>
+              </w:rPr>
+              <w:t>Venta_Envio</w:t>
+            </w:r>
+            <w:proofErr w:type="spellEnd"/>
           </w:p>
           <w:p>
             <w:pPr>
@@ -2134,13 +2556,31 @@
                 <w:szCs w:val="24"/>
               </w:rPr>
             </w:pPr>
-            <w:r>
-              <w:rPr>
-                <w:sz w:val="24"/>
-                <w:szCs w:val="24"/>
-              </w:rPr>
-              <w:t>Medios_Envios_Habilitados -&gt; Medio_Envio_Habilitado</w:t>
-            </w:r>
+            <w:proofErr w:type="spellStart"/>
+            <w:r>
+              <w:rPr>
+                <w:sz w:val="24"/>
+                <w:szCs w:val="24"/>
+              </w:rPr>
+              <w:t>Medios_Envios_Habilitados</w:t>
+            </w:r>
+            <w:proofErr w:type="spellEnd"/>
+            <w:r>
+              <w:rPr>
+                <w:sz w:val="24"/>
+                <w:szCs w:val="24"/>
+              </w:rPr>
+              <w:t xml:space="preserve"> -&gt; </w:t>
+            </w:r>
+            <w:proofErr w:type="spellStart"/>
+            <w:r>
+              <w:rPr>
+                <w:sz w:val="24"/>
+                <w:szCs w:val="24"/>
+              </w:rPr>
+              <w:t>Medio_Envio_Habilitado</w:t>
+            </w:r>
+            <w:proofErr w:type="spellEnd"/>
           </w:p>
           <w:p>
             <w:pPr>
@@ -2154,13 +2594,31 @@
                 <w:szCs w:val="24"/>
               </w:rPr>
             </w:pPr>
-            <w:r>
-              <w:rPr>
-                <w:sz w:val="24"/>
-                <w:szCs w:val="24"/>
-              </w:rPr>
-              <w:t>Ventas_Medio_Pago -&gt; Venta_Medio_Pago</w:t>
-            </w:r>
+            <w:proofErr w:type="spellStart"/>
+            <w:r>
+              <w:rPr>
+                <w:sz w:val="24"/>
+                <w:szCs w:val="24"/>
+              </w:rPr>
+              <w:t>Ventas_Medio_Pago</w:t>
+            </w:r>
+            <w:proofErr w:type="spellEnd"/>
+            <w:r>
+              <w:rPr>
+                <w:sz w:val="24"/>
+                <w:szCs w:val="24"/>
+              </w:rPr>
+              <w:t xml:space="preserve"> -&gt; </w:t>
+            </w:r>
+            <w:proofErr w:type="spellStart"/>
+            <w:r>
+              <w:rPr>
+                <w:sz w:val="24"/>
+                <w:szCs w:val="24"/>
+              </w:rPr>
+              <w:t>Venta_Medio_Pago</w:t>
+            </w:r>
+            <w:proofErr w:type="spellEnd"/>
           </w:p>
           <w:p>
             <w:pPr>
@@ -2194,13 +2652,31 @@
                 <w:szCs w:val="24"/>
               </w:rPr>
             </w:pPr>
-            <w:r>
-              <w:rPr>
-                <w:sz w:val="24"/>
-                <w:szCs w:val="24"/>
-              </w:rPr>
-              <w:t>Tipos_Variantes -&gt; Variante_Tipo</w:t>
-            </w:r>
+            <w:proofErr w:type="spellStart"/>
+            <w:r>
+              <w:rPr>
+                <w:sz w:val="24"/>
+                <w:szCs w:val="24"/>
+              </w:rPr>
+              <w:t>Tipos_Variantes</w:t>
+            </w:r>
+            <w:proofErr w:type="spellEnd"/>
+            <w:r>
+              <w:rPr>
+                <w:sz w:val="24"/>
+                <w:szCs w:val="24"/>
+              </w:rPr>
+              <w:t xml:space="preserve"> -&gt; </w:t>
+            </w:r>
+            <w:proofErr w:type="spellStart"/>
+            <w:r>
+              <w:rPr>
+                <w:sz w:val="24"/>
+                <w:szCs w:val="24"/>
+              </w:rPr>
+              <w:t>Variante_Tipo</w:t>
+            </w:r>
+            <w:proofErr w:type="spellEnd"/>
           </w:p>
           <w:p>
             <w:pPr>
@@ -2214,13 +2690,31 @@
                 <w:szCs w:val="24"/>
               </w:rPr>
             </w:pPr>
-            <w:r>
-              <w:rPr>
-                <w:sz w:val="24"/>
-                <w:szCs w:val="24"/>
-              </w:rPr>
-              <w:t>Medios_Pago -&gt; Medio_Pago</w:t>
-            </w:r>
+            <w:proofErr w:type="spellStart"/>
+            <w:r>
+              <w:rPr>
+                <w:sz w:val="24"/>
+                <w:szCs w:val="24"/>
+              </w:rPr>
+              <w:t>Medios_Pago</w:t>
+            </w:r>
+            <w:proofErr w:type="spellEnd"/>
+            <w:r>
+              <w:rPr>
+                <w:sz w:val="24"/>
+                <w:szCs w:val="24"/>
+              </w:rPr>
+              <w:t xml:space="preserve"> -&gt; </w:t>
+            </w:r>
+            <w:proofErr w:type="spellStart"/>
+            <w:r>
+              <w:rPr>
+                <w:sz w:val="24"/>
+                <w:szCs w:val="24"/>
+              </w:rPr>
+              <w:t>Medio_Pago</w:t>
+            </w:r>
+            <w:proofErr w:type="spellEnd"/>
           </w:p>
           <w:p>
             <w:pPr>
@@ -2234,13 +2728,31 @@
                 <w:szCs w:val="24"/>
               </w:rPr>
             </w:pPr>
-            <w:r>
-              <w:rPr>
-                <w:sz w:val="24"/>
-                <w:szCs w:val="24"/>
-              </w:rPr>
-              <w:t>Ventas_Descuentos -&gt; Venta_Descuento</w:t>
-            </w:r>
+            <w:proofErr w:type="spellStart"/>
+            <w:r>
+              <w:rPr>
+                <w:sz w:val="24"/>
+                <w:szCs w:val="24"/>
+              </w:rPr>
+              <w:t>Ventas_Descuentos</w:t>
+            </w:r>
+            <w:proofErr w:type="spellEnd"/>
+            <w:r>
+              <w:rPr>
+                <w:sz w:val="24"/>
+                <w:szCs w:val="24"/>
+              </w:rPr>
+              <w:t xml:space="preserve"> -&gt; </w:t>
+            </w:r>
+            <w:proofErr w:type="spellStart"/>
+            <w:r>
+              <w:rPr>
+                <w:sz w:val="24"/>
+                <w:szCs w:val="24"/>
+              </w:rPr>
+              <w:t>Venta_Descuento</w:t>
+            </w:r>
+            <w:proofErr w:type="spellEnd"/>
           </w:p>
           <w:p>
             <w:pPr>
@@ -2254,13 +2766,31 @@
                 <w:szCs w:val="24"/>
               </w:rPr>
             </w:pPr>
-            <w:r>
-              <w:rPr>
-                <w:sz w:val="24"/>
-                <w:szCs w:val="24"/>
-              </w:rPr>
-              <w:t>Ventas_Canales -&gt; Venta_Canal</w:t>
-            </w:r>
+            <w:proofErr w:type="spellStart"/>
+            <w:r>
+              <w:rPr>
+                <w:sz w:val="24"/>
+                <w:szCs w:val="24"/>
+              </w:rPr>
+              <w:t>Ventas_Canales</w:t>
+            </w:r>
+            <w:proofErr w:type="spellEnd"/>
+            <w:r>
+              <w:rPr>
+                <w:sz w:val="24"/>
+                <w:szCs w:val="24"/>
+              </w:rPr>
+              <w:t xml:space="preserve"> -&gt; </w:t>
+            </w:r>
+            <w:proofErr w:type="spellStart"/>
+            <w:r>
+              <w:rPr>
+                <w:sz w:val="24"/>
+                <w:szCs w:val="24"/>
+              </w:rPr>
+              <w:t>Venta_Canal</w:t>
+            </w:r>
+            <w:proofErr w:type="spellEnd"/>
           </w:p>
           <w:p>
             <w:pPr>
@@ -2274,13 +2804,31 @@
                 <w:szCs w:val="24"/>
               </w:rPr>
             </w:pPr>
-            <w:r>
-              <w:rPr>
-                <w:sz w:val="24"/>
-                <w:szCs w:val="24"/>
-              </w:rPr>
-              <w:t>Ventas_Cupones -&gt; Venta_Cupon</w:t>
-            </w:r>
+            <w:proofErr w:type="spellStart"/>
+            <w:r>
+              <w:rPr>
+                <w:sz w:val="24"/>
+                <w:szCs w:val="24"/>
+              </w:rPr>
+              <w:t>Ventas_Cupones</w:t>
+            </w:r>
+            <w:proofErr w:type="spellEnd"/>
+            <w:r>
+              <w:rPr>
+                <w:sz w:val="24"/>
+                <w:szCs w:val="24"/>
+              </w:rPr>
+              <w:t xml:space="preserve"> -&gt; </w:t>
+            </w:r>
+            <w:proofErr w:type="spellStart"/>
+            <w:r>
+              <w:rPr>
+                <w:sz w:val="24"/>
+                <w:szCs w:val="24"/>
+              </w:rPr>
+              <w:t>Venta_Cupon</w:t>
+            </w:r>
+            <w:proofErr w:type="spellEnd"/>
           </w:p>
           <w:p>
             <w:pPr>
@@ -2319,8 +2867,17 @@
                 <w:sz w:val="24"/>
                 <w:szCs w:val="24"/>
               </w:rPr>
-              <w:t>Cupones -&gt; Cupon</w:t>
-            </w:r>
+              <w:t xml:space="preserve">Cupones -&gt; </w:t>
+            </w:r>
+            <w:proofErr w:type="spellStart"/>
+            <w:r>
+              <w:rPr>
+                <w:sz w:val="24"/>
+                <w:szCs w:val="24"/>
+              </w:rPr>
+              <w:t>Cupon</w:t>
+            </w:r>
+            <w:proofErr w:type="spellEnd"/>
           </w:p>
           <w:p>
             <w:pPr>
@@ -2374,13 +2931,31 @@
                 <w:szCs w:val="24"/>
               </w:rPr>
             </w:pPr>
-            <w:r>
-              <w:rPr>
-                <w:sz w:val="24"/>
-                <w:szCs w:val="24"/>
-              </w:rPr>
-              <w:t>Tipos_Cupones -&gt; Cupon_Tipo</w:t>
-            </w:r>
+            <w:proofErr w:type="spellStart"/>
+            <w:r>
+              <w:rPr>
+                <w:sz w:val="24"/>
+                <w:szCs w:val="24"/>
+              </w:rPr>
+              <w:t>Tipos_Cupones</w:t>
+            </w:r>
+            <w:proofErr w:type="spellEnd"/>
+            <w:r>
+              <w:rPr>
+                <w:sz w:val="24"/>
+                <w:szCs w:val="24"/>
+              </w:rPr>
+              <w:t xml:space="preserve"> -&gt; </w:t>
+            </w:r>
+            <w:proofErr w:type="spellStart"/>
+            <w:r>
+              <w:rPr>
+                <w:sz w:val="24"/>
+                <w:szCs w:val="24"/>
+              </w:rPr>
+              <w:t>Cupon_Tipo</w:t>
+            </w:r>
+            <w:proofErr w:type="spellEnd"/>
           </w:p>
         </w:tc>
       </w:tr>
@@ -2477,7 +3052,7 @@
                 <w:sz w:val="24"/>
                 <w:szCs w:val="24"/>
               </w:rPr>
-              <w:t>a venta como una tabla de hechos aparte, asociándola a la tabla de hechos de venta con una FK</w:t>
+              <w:t>a venta como una tabla de hechos aparte</w:t>
             </w:r>
           </w:p>
         </w:tc>

</xml_diff>